<commit_message>
Adding new project for concract references
</commit_message>
<xml_diff>
--- a/CV_Vattenutredare_202308_Eng.docx
+++ b/CV_Vattenutredare_202308_Eng.docx
@@ -10,19 +10,25 @@
         </w:rPr>
       </w:pPr>
       <w:r>
+        <w:rPr>
+          <w:b/>
+          <w:bCs/>
+          <w:color w:val="2F5496" w:themeColor="accent1" w:themeShade="BF"/>
+          <w:lang w:val="en-US"/>
+        </w:rPr>
         <w:drawing>
-          <wp:anchor distT="0" distB="0" distL="114300" distR="114300" simplePos="0" relativeHeight="251660288" behindDoc="1" locked="0" layoutInCell="1" allowOverlap="1" wp14:anchorId="4F5D8714" wp14:editId="093ABB10">
+          <wp:anchor distT="0" distB="0" distL="114300" distR="114300" simplePos="0" relativeHeight="251661312" behindDoc="1" locked="0" layoutInCell="1" allowOverlap="1" wp14:anchorId="5A24E5E4" wp14:editId="5D833920">
             <wp:simplePos x="0" y="0"/>
             <wp:positionH relativeFrom="margin">
-              <wp:posOffset>5190877</wp:posOffset>
+              <wp:posOffset>4473829</wp:posOffset>
             </wp:positionH>
             <wp:positionV relativeFrom="paragraph">
-              <wp:posOffset>-659884</wp:posOffset>
+              <wp:posOffset>-730698</wp:posOffset>
             </wp:positionV>
-            <wp:extent cx="1300977" cy="1847188"/>
-            <wp:effectExtent l="0" t="0" r="0" b="1270"/>
+            <wp:extent cx="2129710" cy="2061630"/>
+            <wp:effectExtent l="0" t="0" r="4445" b="0"/>
             <wp:wrapNone/>
-            <wp:docPr id="8" name="Picture 8" descr="A picture containing outdoor, tree, person, grass&#10;&#10;Description automatically generated"/>
+            <wp:docPr id="567888430" name="Picture 1" descr="A person taking a selfie&#10;&#10;Description automatically generated"/>
             <wp:cNvGraphicFramePr>
               <a:graphicFrameLocks xmlns:a="http://schemas.openxmlformats.org/drawingml/2006/main" noChangeAspect="1"/>
             </wp:cNvGraphicFramePr>
@@ -30,7 +36,7 @@
               <a:graphicData uri="http://schemas.openxmlformats.org/drawingml/2006/picture">
                 <pic:pic xmlns:pic="http://schemas.openxmlformats.org/drawingml/2006/picture">
                   <pic:nvPicPr>
-                    <pic:cNvPr id="8" name="Picture 8" descr="A picture containing outdoor, tree, person, grass&#10;&#10;Description automatically generated"/>
+                    <pic:cNvPr id="567888430" name="Picture 1" descr="A person taking a selfie&#10;&#10;Description automatically generated"/>
                     <pic:cNvPicPr/>
                   </pic:nvPicPr>
                   <pic:blipFill>
@@ -48,7 +54,7 @@
                   <pic:spPr>
                     <a:xfrm>
                       <a:off x="0" y="0"/>
-                      <a:ext cx="1300977" cy="1847188"/>
+                      <a:ext cx="2129710" cy="2061630"/>
                     </a:xfrm>
                     <a:prstGeom prst="rect">
                       <a:avLst/>
@@ -57,10 +63,10 @@
                 </pic:pic>
               </a:graphicData>
             </a:graphic>
-            <wp14:sizeRelH relativeFrom="margin">
+            <wp14:sizeRelH relativeFrom="page">
               <wp14:pctWidth>0</wp14:pctWidth>
             </wp14:sizeRelH>
-            <wp14:sizeRelV relativeFrom="margin">
+            <wp14:sizeRelV relativeFrom="page">
               <wp14:pctHeight>0</wp14:pctHeight>
             </wp14:sizeRelV>
           </wp:anchor>
@@ -68,11 +74,15 @@
       </w:r>
       <w:r>
         <w:rPr>
+          <w:color w:val="2F5496" w:themeColor="accent1" w:themeShade="BF"/>
           <w:lang w:val="en-US"/>
         </w:rPr>
         <w:t>Martin Andersson-Li</w:t>
       </w:r>
       <w:r>
+        <w:rPr>
+          <w:color w:val="2F5496" w:themeColor="accent1" w:themeShade="BF"/>
+        </w:rPr>
         <mc:AlternateContent>
           <mc:Choice Requires="wpg">
             <w:drawing>
@@ -124,14 +134,14 @@
                           </a:ln>
                           <a:extLst>
                             <a:ext uri="{909E8E84-426E-40dd-AFC4-6F175D3DCCD1}">
-                              <a14:hiddenFill xmlns:mo="http://schemas.microsoft.com/office/mac/office/2008/main" xmlns:mv="urn:schemas-microsoft-com:mac:vml" xmlns="" xmlns:o="urn:schemas-microsoft-com:office:office" xmlns:v="urn:schemas-microsoft-com:vml" xmlns:w10="urn:schemas-microsoft-com:office:word" xmlns:w="http://schemas.openxmlformats.org/wordprocessingml/2006/main" xmlns:a14="http://schemas.microsoft.com/office/drawing/2010/main">
+                              <a14:hiddenFill xmlns:a14="http://schemas.microsoft.com/office/drawing/2010/main" xmlns:w="http://schemas.openxmlformats.org/wordprocessingml/2006/main" xmlns:w10="urn:schemas-microsoft-com:office:word" xmlns:v="urn:schemas-microsoft-com:vml" xmlns:o="urn:schemas-microsoft-com:office:office" xmlns="" xmlns:mv="urn:schemas-microsoft-com:mac:vml" xmlns:mo="http://schemas.microsoft.com/office/mac/office/2008/main">
                                 <a:solidFill>
                                   <a:srgbClr val="FFFFFF"/>
                                 </a:solidFill>
                               </a14:hiddenFill>
                             </a:ext>
                             <a:ext uri="{91240B29-F687-4f45-9708-019B960494DF}">
-                              <a14:hiddenLine xmlns:mo="http://schemas.microsoft.com/office/mac/office/2008/main" xmlns:mv="urn:schemas-microsoft-com:mac:vml" xmlns="" xmlns:o="urn:schemas-microsoft-com:office:office" xmlns:v="urn:schemas-microsoft-com:vml" xmlns:w10="urn:schemas-microsoft-com:office:word" xmlns:w="http://schemas.openxmlformats.org/wordprocessingml/2006/main" xmlns:a14="http://schemas.microsoft.com/office/drawing/2010/main" w="9525">
+                              <a14:hiddenLine xmlns:a14="http://schemas.microsoft.com/office/drawing/2010/main" xmlns:w="http://schemas.openxmlformats.org/wordprocessingml/2006/main" xmlns:w10="urn:schemas-microsoft-com:office:word" xmlns:v="urn:schemas-microsoft-com:vml" xmlns:o="urn:schemas-microsoft-com:office:office" xmlns="" xmlns:mv="urn:schemas-microsoft-com:mac:vml" xmlns:mo="http://schemas.microsoft.com/office/mac/office/2008/main" w="9525">
                                 <a:solidFill>
                                   <a:srgbClr val="000000"/>
                                 </a:solidFill>
@@ -191,7 +201,7 @@
                           </a:ln>
                           <a:extLst>
                             <a:ext uri="{909E8E84-426E-40dd-AFC4-6F175D3DCCD1}">
-                              <a14:hiddenFill xmlns:mo="http://schemas.microsoft.com/office/mac/office/2008/main" xmlns:mv="urn:schemas-microsoft-com:mac:vml" xmlns="" xmlns:o="urn:schemas-microsoft-com:office:office" xmlns:v="urn:schemas-microsoft-com:vml" xmlns:w10="urn:schemas-microsoft-com:office:word" xmlns:w="http://schemas.openxmlformats.org/wordprocessingml/2006/main" xmlns:a14="http://schemas.microsoft.com/office/drawing/2010/main">
+                              <a14:hiddenFill xmlns:a14="http://schemas.microsoft.com/office/drawing/2010/main" xmlns:w="http://schemas.openxmlformats.org/wordprocessingml/2006/main" xmlns:w10="urn:schemas-microsoft-com:office:word" xmlns:v="urn:schemas-microsoft-com:vml" xmlns:o="urn:schemas-microsoft-com:office:office" xmlns="" xmlns:mv="urn:schemas-microsoft-com:mac:vml" xmlns:mo="http://schemas.microsoft.com/office/mac/office/2008/main">
                                 <a:noFill/>
                               </a14:hiddenFill>
                             </a:ext>
@@ -218,14 +228,14 @@
                           </a:ln>
                           <a:extLst>
                             <a:ext uri="{909E8E84-426E-40dd-AFC4-6F175D3DCCD1}">
-                              <a14:hiddenFill xmlns:mo="http://schemas.microsoft.com/office/mac/office/2008/main" xmlns:mv="urn:schemas-microsoft-com:mac:vml" xmlns="" xmlns:o="urn:schemas-microsoft-com:office:office" xmlns:v="urn:schemas-microsoft-com:vml" xmlns:w10="urn:schemas-microsoft-com:office:word" xmlns:w="http://schemas.openxmlformats.org/wordprocessingml/2006/main" xmlns:a14="http://schemas.microsoft.com/office/drawing/2010/main">
+                              <a14:hiddenFill xmlns:a14="http://schemas.microsoft.com/office/drawing/2010/main" xmlns:w="http://schemas.openxmlformats.org/wordprocessingml/2006/main" xmlns:w10="urn:schemas-microsoft-com:office:word" xmlns:v="urn:schemas-microsoft-com:vml" xmlns:o="urn:schemas-microsoft-com:office:office" xmlns="" xmlns:mv="urn:schemas-microsoft-com:mac:vml" xmlns:mo="http://schemas.microsoft.com/office/mac/office/2008/main">
                                 <a:solidFill>
                                   <a:srgbClr val="FFFFFF"/>
                                 </a:solidFill>
                               </a14:hiddenFill>
                             </a:ext>
                             <a:ext uri="{91240B29-F687-4f45-9708-019B960494DF}">
-                              <a14:hiddenLine xmlns:mo="http://schemas.microsoft.com/office/mac/office/2008/main" xmlns:mv="urn:schemas-microsoft-com:mac:vml" xmlns="" xmlns:o="urn:schemas-microsoft-com:office:office" xmlns:v="urn:schemas-microsoft-com:vml" xmlns:w10="urn:schemas-microsoft-com:office:word" xmlns:w="http://schemas.openxmlformats.org/wordprocessingml/2006/main" xmlns:a14="http://schemas.microsoft.com/office/drawing/2010/main" w="9525">
+                              <a14:hiddenLine xmlns:a14="http://schemas.microsoft.com/office/drawing/2010/main" xmlns:w="http://schemas.openxmlformats.org/wordprocessingml/2006/main" xmlns:w10="urn:schemas-microsoft-com:office:word" xmlns:v="urn:schemas-microsoft-com:vml" xmlns:o="urn:schemas-microsoft-com:office:office" xmlns="" xmlns:mv="urn:schemas-microsoft-com:mac:vml" xmlns:mo="http://schemas.microsoft.com/office/mac/office/2008/main" w="9525">
                                 <a:solidFill>
                                   <a:srgbClr val="000000"/>
                                 </a:solidFill>
@@ -348,9 +358,17 @@
       </w:r>
       <w:r>
         <w:rPr>
+          <w:color w:val="2F5496" w:themeColor="accent1" w:themeShade="BF"/>
           <w:lang w:val="en-US"/>
         </w:rPr>
         <w:t>, PhD</w:t>
+      </w:r>
+      <w:r>
+        <w:rPr>
+          <w:lang w:val="en-US"/>
+          <w14:ligatures w14:val="standardContextual"/>
+        </w:rPr>
+        <w:t xml:space="preserve"> </w:t>
       </w:r>
     </w:p>
     <w:p>
@@ -511,6 +529,14 @@
           <w:bCs/>
           <w:lang w:val="en-US"/>
         </w:rPr>
+        <w:tab/>
+      </w:r>
+      <w:r>
+        <w:rPr>
+          <w:b/>
+          <w:bCs/>
+          <w:lang w:val="en-US"/>
+        </w:rPr>
         <w:br/>
       </w:r>
       <w:r>
@@ -573,7 +599,47 @@
           <w:shd w:val="clear" w:color="auto" w:fill="FFFFFF"/>
           <w:lang w:val="en-US"/>
         </w:rPr>
-        <w:t xml:space="preserve">In addition to my aquatic expertise, I have a keen interest in programming, which first developed during my </w:t>
+        <w:t>In addition to my aquatic expertise, I have a keen interest in programming</w:t>
+      </w:r>
+      <w:r>
+        <w:rPr>
+          <w:rFonts w:ascii="Segoe UI" w:hAnsi="Segoe UI" w:cs="Segoe UI"/>
+          <w:sz w:val="21"/>
+          <w:szCs w:val="21"/>
+          <w:shd w:val="clear" w:color="auto" w:fill="FFFFFF"/>
+          <w:lang w:val="en-US"/>
+        </w:rPr>
+        <w:t>,</w:t>
+      </w:r>
+      <w:r>
+        <w:rPr>
+          <w:rFonts w:ascii="Segoe UI" w:hAnsi="Segoe UI" w:cs="Segoe UI"/>
+          <w:sz w:val="21"/>
+          <w:szCs w:val="21"/>
+          <w:shd w:val="clear" w:color="auto" w:fill="FFFFFF"/>
+          <w:lang w:val="en-US"/>
+        </w:rPr>
+        <w:t xml:space="preserve"> which</w:t>
+      </w:r>
+      <w:r>
+        <w:rPr>
+          <w:rFonts w:ascii="Segoe UI" w:hAnsi="Segoe UI" w:cs="Segoe UI"/>
+          <w:sz w:val="21"/>
+          <w:szCs w:val="21"/>
+          <w:shd w:val="clear" w:color="auto" w:fill="FFFFFF"/>
+          <w:lang w:val="en-US"/>
+        </w:rPr>
+        <w:t xml:space="preserve"> I</w:t>
+      </w:r>
+      <w:r>
+        <w:rPr>
+          <w:rFonts w:ascii="Segoe UI" w:hAnsi="Segoe UI" w:cs="Segoe UI"/>
+          <w:sz w:val="21"/>
+          <w:szCs w:val="21"/>
+          <w:shd w:val="clear" w:color="auto" w:fill="FFFFFF"/>
+          <w:lang w:val="en-US"/>
+        </w:rPr>
+        <w:t xml:space="preserve"> developed during my </w:t>
       </w:r>
       <w:r>
         <w:rPr>
@@ -842,7 +908,27 @@
           <w:shd w:val="clear" w:color="auto" w:fill="FFFFFF"/>
           <w:lang w:val="en-US"/>
         </w:rPr>
-        <w:t>2019-2020: GIS Analyst/</w:t>
+        <w:t>2019-2020: GIS</w:t>
+      </w:r>
+      <w:r>
+        <w:rPr>
+          <w:rFonts w:ascii="Segoe UI" w:hAnsi="Segoe UI" w:cs="Segoe UI"/>
+          <w:sz w:val="21"/>
+          <w:szCs w:val="21"/>
+          <w:shd w:val="clear" w:color="auto" w:fill="FFFFFF"/>
+          <w:lang w:val="en-US"/>
+        </w:rPr>
+        <w:t>-a</w:t>
+      </w:r>
+      <w:r>
+        <w:rPr>
+          <w:rFonts w:ascii="Segoe UI" w:hAnsi="Segoe UI" w:cs="Segoe UI"/>
+          <w:sz w:val="21"/>
+          <w:szCs w:val="21"/>
+          <w:shd w:val="clear" w:color="auto" w:fill="FFFFFF"/>
+          <w:lang w:val="en-US"/>
+        </w:rPr>
+        <w:t>nalyst/</w:t>
       </w:r>
       <w:r>
         <w:rPr>
@@ -946,7 +1032,87 @@
           <w:shd w:val="clear" w:color="auto" w:fill="FFFFFF"/>
           <w:lang w:val="en-US"/>
         </w:rPr>
-        <w:t>2013-2017: Doctoral Position in Microbial Carbon Cycling in Lakes, Uppsala University</w:t>
+        <w:t xml:space="preserve">2013-2017: Doctoral Position in </w:t>
+      </w:r>
+      <w:r>
+        <w:rPr>
+          <w:rFonts w:ascii="Segoe UI" w:hAnsi="Segoe UI" w:cs="Segoe UI"/>
+          <w:sz w:val="21"/>
+          <w:szCs w:val="21"/>
+          <w:shd w:val="clear" w:color="auto" w:fill="FFFFFF"/>
+          <w:lang w:val="en-US"/>
+        </w:rPr>
+        <w:t>m</w:t>
+      </w:r>
+      <w:r>
+        <w:rPr>
+          <w:rFonts w:ascii="Segoe UI" w:hAnsi="Segoe UI" w:cs="Segoe UI"/>
+          <w:sz w:val="21"/>
+          <w:szCs w:val="21"/>
+          <w:shd w:val="clear" w:color="auto" w:fill="FFFFFF"/>
+          <w:lang w:val="en-US"/>
+        </w:rPr>
+        <w:t xml:space="preserve">icrobial </w:t>
+      </w:r>
+      <w:r>
+        <w:rPr>
+          <w:rFonts w:ascii="Segoe UI" w:hAnsi="Segoe UI" w:cs="Segoe UI"/>
+          <w:sz w:val="21"/>
+          <w:szCs w:val="21"/>
+          <w:shd w:val="clear" w:color="auto" w:fill="FFFFFF"/>
+          <w:lang w:val="en-US"/>
+        </w:rPr>
+        <w:t>c</w:t>
+      </w:r>
+      <w:r>
+        <w:rPr>
+          <w:rFonts w:ascii="Segoe UI" w:hAnsi="Segoe UI" w:cs="Segoe UI"/>
+          <w:sz w:val="21"/>
+          <w:szCs w:val="21"/>
+          <w:shd w:val="clear" w:color="auto" w:fill="FFFFFF"/>
+          <w:lang w:val="en-US"/>
+        </w:rPr>
+        <w:t xml:space="preserve">arbon </w:t>
+      </w:r>
+      <w:r>
+        <w:rPr>
+          <w:rFonts w:ascii="Segoe UI" w:hAnsi="Segoe UI" w:cs="Segoe UI"/>
+          <w:sz w:val="21"/>
+          <w:szCs w:val="21"/>
+          <w:shd w:val="clear" w:color="auto" w:fill="FFFFFF"/>
+          <w:lang w:val="en-US"/>
+        </w:rPr>
+        <w:t>c</w:t>
+      </w:r>
+      <w:r>
+        <w:rPr>
+          <w:rFonts w:ascii="Segoe UI" w:hAnsi="Segoe UI" w:cs="Segoe UI"/>
+          <w:sz w:val="21"/>
+          <w:szCs w:val="21"/>
+          <w:shd w:val="clear" w:color="auto" w:fill="FFFFFF"/>
+          <w:lang w:val="en-US"/>
+        </w:rPr>
+        <w:t xml:space="preserve">ycling in </w:t>
+      </w:r>
+      <w:r>
+        <w:rPr>
+          <w:rFonts w:ascii="Segoe UI" w:hAnsi="Segoe UI" w:cs="Segoe UI"/>
+          <w:sz w:val="21"/>
+          <w:szCs w:val="21"/>
+          <w:shd w:val="clear" w:color="auto" w:fill="FFFFFF"/>
+          <w:lang w:val="en-US"/>
+        </w:rPr>
+        <w:t>l</w:t>
+      </w:r>
+      <w:r>
+        <w:rPr>
+          <w:rFonts w:ascii="Segoe UI" w:hAnsi="Segoe UI" w:cs="Segoe UI"/>
+          <w:sz w:val="21"/>
+          <w:szCs w:val="21"/>
+          <w:shd w:val="clear" w:color="auto" w:fill="FFFFFF"/>
+          <w:lang w:val="en-US"/>
+        </w:rPr>
+        <w:t>akes, Uppsala University</w:t>
       </w:r>
       <w:r>
         <w:rPr>
@@ -1356,7 +1522,49 @@
           <w:shd w:val="clear" w:color="auto" w:fill="FFFFFF"/>
           <w:lang w:val="en-US"/>
         </w:rPr>
-        <w:t xml:space="preserve"> and a compilation of other limnic and marine investigations I have been involved in.</w:t>
+        <w:t xml:space="preserve"> </w:t>
+      </w:r>
+      <w:r>
+        <w:rPr>
+          <w:shd w:val="clear" w:color="auto" w:fill="FFFFFF"/>
+          <w:lang w:val="en-US"/>
+        </w:rPr>
+        <w:t xml:space="preserve">overview links to  </w:t>
+      </w:r>
+      <w:r>
+        <w:rPr>
+          <w:shd w:val="clear" w:color="auto" w:fill="FFFFFF"/>
+          <w:lang w:val="en-US"/>
+        </w:rPr>
+        <w:t xml:space="preserve"> other</w:t>
+      </w:r>
+      <w:r>
+        <w:rPr>
+          <w:shd w:val="clear" w:color="auto" w:fill="FFFFFF"/>
+          <w:lang w:val="en-US"/>
+        </w:rPr>
+        <w:t xml:space="preserve"> types of </w:t>
+      </w:r>
+      <w:r>
+        <w:rPr>
+          <w:shd w:val="clear" w:color="auto" w:fill="FFFFFF"/>
+          <w:lang w:val="en-US"/>
+        </w:rPr>
+        <w:t>limnic and marine investigations</w:t>
+      </w:r>
+      <w:r>
+        <w:rPr>
+          <w:shd w:val="clear" w:color="auto" w:fill="FFFFFF"/>
+          <w:lang w:val="en-US"/>
+        </w:rPr>
+        <w:t xml:space="preserve"> I have worked with, as well ongoing research</w:t>
+      </w:r>
+      <w:r>
+        <w:rPr>
+          <w:shd w:val="clear" w:color="auto" w:fill="FFFFFF"/>
+          <w:lang w:val="en-US"/>
+        </w:rPr>
+        <w:t>.</w:t>
       </w:r>
     </w:p>
     <w:bookmarkStart w:id="1" w:name="OLE_LINK1"/>
@@ -1741,7 +1949,17 @@
             <w:shd w:val="clear" w:color="auto" w:fill="FFFFFF"/>
             <w:lang w:val="en-US"/>
           </w:rPr>
-          <w:t>Compilation of Limnic Assignments</w:t>
+          <w:t>Overview</w:t>
+        </w:r>
+        <w:r>
+          <w:rPr>
+            <w:rStyle w:val="Hyperlink"/>
+            <w:b/>
+            <w:bCs/>
+            <w:shd w:val="clear" w:color="auto" w:fill="FFFFFF"/>
+            <w:lang w:val="en-US"/>
+          </w:rPr>
+          <w:t xml:space="preserve"> of Limnic Assignments</w:t>
         </w:r>
       </w:hyperlink>
       <w:r>
@@ -1805,7 +2023,17 @@
           <w:shd w:val="clear" w:color="auto" w:fill="FFFFFF"/>
           <w:lang w:val="en-US"/>
         </w:rPr>
-        <w:t>Compilation of Marine Assignments</w:t>
+        <w:t>Overview</w:t>
+      </w:r>
+      <w:r>
+        <w:rPr>
+          <w:rStyle w:val="Hyperlink"/>
+          <w:b/>
+          <w:bCs/>
+          <w:shd w:val="clear" w:color="auto" w:fill="FFFFFF"/>
+          <w:lang w:val="en-US"/>
+        </w:rPr>
+        <w:t xml:space="preserve"> of Marine Assignments</w:t>
       </w:r>
       <w:r>
         <w:rPr>
@@ -1842,7 +2070,7 @@
           <w:lang w:val="en-US"/>
         </w:rPr>
         <w:br/>
-        <w:t xml:space="preserve">Current research projects:  </w:t>
+        <w:t xml:space="preserve">Current research project:  </w:t>
       </w:r>
       <w:r>
         <w:rPr>
@@ -1874,7 +2102,65 @@
           <w:shd w:val="clear" w:color="auto" w:fill="FFFFFF"/>
           <w:lang w:val="en-US"/>
         </w:rPr>
-        <w:t xml:space="preserve"> County through genetic analysis of E. coli bacteria. Specifically, intergenic regions (IGRs) are analyzed for mutations (known as SNPs), which are then used in logistic regression models to classify the bacterial host origin.</w:t>
+        <w:t xml:space="preserve"> County</w:t>
+      </w:r>
+      <w:r>
+        <w:rPr>
+          <w:shd w:val="clear" w:color="auto" w:fill="FFFFFF"/>
+          <w:lang w:val="en-US"/>
+        </w:rPr>
+        <w:t>,</w:t>
+      </w:r>
+      <w:r>
+        <w:rPr>
+          <w:shd w:val="clear" w:color="auto" w:fill="FFFFFF"/>
+          <w:lang w:val="en-US"/>
+        </w:rPr>
+        <w:t xml:space="preserve"> through genetic analysis of E. coli bacteria. Specifically, intergenic regions (IGRs) are analyzed for mutations (</w:t>
+      </w:r>
+      <w:r>
+        <w:rPr>
+          <w:shd w:val="clear" w:color="auto" w:fill="FFFFFF"/>
+          <w:lang w:val="en-US"/>
+        </w:rPr>
+        <w:t>i.e.</w:t>
+      </w:r>
+      <w:r>
+        <w:rPr>
+          <w:shd w:val="clear" w:color="auto" w:fill="FFFFFF"/>
+          <w:lang w:val="en-US"/>
+        </w:rPr>
+        <w:t xml:space="preserve"> </w:t>
+      </w:r>
+      <w:proofErr w:type="gramStart"/>
+      <w:r>
+        <w:rPr>
+          <w:shd w:val="clear" w:color="auto" w:fill="FFFFFF"/>
+          <w:lang w:val="en-US"/>
+        </w:rPr>
+        <w:t>SNP</w:t>
+      </w:r>
+      <w:r>
+        <w:rPr>
+          <w:shd w:val="clear" w:color="auto" w:fill="FFFFFF"/>
+          <w:lang w:val="en-US"/>
+        </w:rPr>
+        <w:t>:</w:t>
+      </w:r>
+      <w:r>
+        <w:rPr>
+          <w:shd w:val="clear" w:color="auto" w:fill="FFFFFF"/>
+          <w:lang w:val="en-US"/>
+        </w:rPr>
+        <w:t>s</w:t>
+      </w:r>
+      <w:proofErr w:type="gramEnd"/>
+      <w:r>
+        <w:rPr>
+          <w:shd w:val="clear" w:color="auto" w:fill="FFFFFF"/>
+          <w:lang w:val="en-US"/>
+        </w:rPr>
+        <w:t>), which are then used in logistic regression models to classify the bacterial host origin.</w:t>
       </w:r>
       <w:r>
         <w:rPr>

</xml_diff>